<commit_message>
update logo on forms
</commit_message>
<xml_diff>
--- a/resources/questionnaires/Questionnaire_MEG_en.docx
+++ b/resources/questionnaires/Questionnaire_MEG_en.docx
@@ -1,6 +1,6 @@
 
 <file path=word/document.xml><?xml version="1.0" encoding="utf-8"?>
-<w:document xmlns:wpc="http://schemas.microsoft.com/office/word/2010/wordprocessingCanvas" xmlns:cx="http://schemas.microsoft.com/office/drawing/2014/chartex" xmlns:cx1="http://schemas.microsoft.com/office/drawing/2015/9/8/chartex" xmlns:cx2="http://schemas.microsoft.com/office/drawing/2015/10/21/chartex" xmlns:cx3="http://schemas.microsoft.com/office/drawing/2016/5/9/chartex" xmlns:cx4="http://schemas.microsoft.com/office/drawing/2016/5/10/chartex" xmlns:cx5="http://schemas.microsoft.com/office/drawing/2016/5/11/chartex" xmlns:cx6="http://schemas.microsoft.com/office/drawing/2016/5/12/chartex" xmlns:cx7="http://schemas.microsoft.com/office/drawing/2016/5/13/chartex" xmlns:cx8="http://schemas.microsoft.com/office/drawing/2016/5/14/chartex" xmlns:mc="http://schemas.openxmlformats.org/markup-compatibility/2006" xmlns:aink="http://schemas.microsoft.com/office/drawing/2016/ink" xmlns:am3d="http://schemas.microsoft.com/office/drawing/2017/model3d" xmlns:o="urn:schemas-microsoft-com:office:office" xmlns:oel="http://schemas.microsoft.com/office/2019/extlst" xmlns:r="http://schemas.openxmlformats.org/officeDocument/2006/relationships" xmlns:m="http://schemas.openxmlformats.org/officeDocument/2006/math" xmlns:v="urn:schemas-microsoft-com:vml" xmlns:wp14="http://schemas.microsoft.com/office/word/2010/wordprocessingDrawing" xmlns:wp="http://schemas.openxmlformats.org/drawingml/2006/wordprocessingDrawing" xmlns:w10="urn:schemas-microsoft-com:office:word" xmlns:w="http://schemas.openxmlformats.org/wordprocessingml/2006/main" xmlns:w14="http://schemas.microsoft.com/office/word/2010/wordml" xmlns:w15="http://schemas.microsoft.com/office/word/2012/wordml" xmlns:w16cex="http://schemas.microsoft.com/office/word/2018/wordml/cex" xmlns:w16cid="http://schemas.microsoft.com/office/word/2016/wordml/cid" xmlns:w16="http://schemas.microsoft.com/office/word/2018/wordml" xmlns:w16sdtdh="http://schemas.microsoft.com/office/word/2020/wordml/sdtdatahash" xmlns:w16se="http://schemas.microsoft.com/office/word/2015/wordml/symex" xmlns:wpg="http://schemas.microsoft.com/office/word/2010/wordprocessingGroup" xmlns:wpi="http://schemas.microsoft.com/office/word/2010/wordprocessingInk" xmlns:wne="http://schemas.microsoft.com/office/word/2006/wordml" xmlns:wps="http://schemas.microsoft.com/office/word/2010/wordprocessingShape" mc:Ignorable="w14 w15 w16se w16cid w16 w16cex w16sdtdh wp14">
+<w:document xmlns:wpc="http://schemas.microsoft.com/office/word/2010/wordprocessingCanvas" xmlns:cx="http://schemas.microsoft.com/office/drawing/2014/chartex" xmlns:cx1="http://schemas.microsoft.com/office/drawing/2015/9/8/chartex" xmlns:cx2="http://schemas.microsoft.com/office/drawing/2015/10/21/chartex" xmlns:cx3="http://schemas.microsoft.com/office/drawing/2016/5/9/chartex" xmlns:cx4="http://schemas.microsoft.com/office/drawing/2016/5/10/chartex" xmlns:cx5="http://schemas.microsoft.com/office/drawing/2016/5/11/chartex" xmlns:cx6="http://schemas.microsoft.com/office/drawing/2016/5/12/chartex" xmlns:cx7="http://schemas.microsoft.com/office/drawing/2016/5/13/chartex" xmlns:cx8="http://schemas.microsoft.com/office/drawing/2016/5/14/chartex" xmlns:mc="http://schemas.openxmlformats.org/markup-compatibility/2006" xmlns:aink="http://schemas.microsoft.com/office/drawing/2016/ink" xmlns:am3d="http://schemas.microsoft.com/office/drawing/2017/model3d" xmlns:o="urn:schemas-microsoft-com:office:office" xmlns:oel="http://schemas.microsoft.com/office/2019/extlst" xmlns:r="http://schemas.openxmlformats.org/officeDocument/2006/relationships" xmlns:m="http://schemas.openxmlformats.org/officeDocument/2006/math" xmlns:v="urn:schemas-microsoft-com:vml" xmlns:wp14="http://schemas.microsoft.com/office/word/2010/wordprocessingDrawing" xmlns:wp="http://schemas.openxmlformats.org/drawingml/2006/wordprocessingDrawing" xmlns:w10="urn:schemas-microsoft-com:office:word" xmlns:w="http://schemas.openxmlformats.org/wordprocessingml/2006/main" xmlns:w14="http://schemas.microsoft.com/office/word/2010/wordml" xmlns:w15="http://schemas.microsoft.com/office/word/2012/wordml" xmlns:w16cex="http://schemas.microsoft.com/office/word/2018/wordml/cex" xmlns:w16cid="http://schemas.microsoft.com/office/word/2016/wordml/cid" xmlns:w16="http://schemas.microsoft.com/office/word/2018/wordml" xmlns:w16du="http://schemas.microsoft.com/office/word/2023/wordml/word16du" xmlns:w16sdtdh="http://schemas.microsoft.com/office/word/2020/wordml/sdtdatahash" xmlns:w16se="http://schemas.microsoft.com/office/word/2015/wordml/symex" xmlns:wpg="http://schemas.microsoft.com/office/word/2010/wordprocessingGroup" xmlns:wpi="http://schemas.microsoft.com/office/word/2010/wordprocessingInk" xmlns:wne="http://schemas.microsoft.com/office/word/2006/wordml" xmlns:wps="http://schemas.microsoft.com/office/word/2010/wordprocessingShape" mc:Ignorable="w14 w15 w16se w16cid w16 w16cex w16sdtdh w16du wp14">
   <w:body>
     <w:p>
       <w:pPr>
@@ -1449,8 +1449,12 @@
       </w:r>
     </w:p>
     <w:sectPr>
-      <w:headerReference w:type="default" r:id="rId9"/>
-      <w:footerReference w:type="default" r:id="rId10"/>
+      <w:headerReference w:type="even" r:id="rId9"/>
+      <w:headerReference w:type="default" r:id="rId10"/>
+      <w:footerReference w:type="even" r:id="rId11"/>
+      <w:footerReference w:type="default" r:id="rId12"/>
+      <w:headerReference w:type="first" r:id="rId13"/>
+      <w:footerReference w:type="first" r:id="rId14"/>
       <w:pgSz w:w="11906" w:h="16838"/>
       <w:pgMar w:top="1440" w:right="1440" w:bottom="1440" w:left="1440" w:header="708" w:footer="708" w:gutter="0"/>
       <w:cols w:space="708"/>
@@ -1461,7 +1465,7 @@
 </file>
 
 <file path=word/endnotes.xml><?xml version="1.0" encoding="utf-8"?>
-<w:endnotes xmlns:wpc="http://schemas.microsoft.com/office/word/2010/wordprocessingCanvas" xmlns:cx="http://schemas.microsoft.com/office/drawing/2014/chartex" xmlns:cx1="http://schemas.microsoft.com/office/drawing/2015/9/8/chartex" xmlns:cx2="http://schemas.microsoft.com/office/drawing/2015/10/21/chartex" xmlns:cx3="http://schemas.microsoft.com/office/drawing/2016/5/9/chartex" xmlns:cx4="http://schemas.microsoft.com/office/drawing/2016/5/10/chartex" xmlns:cx5="http://schemas.microsoft.com/office/drawing/2016/5/11/chartex" xmlns:cx6="http://schemas.microsoft.com/office/drawing/2016/5/12/chartex" xmlns:cx7="http://schemas.microsoft.com/office/drawing/2016/5/13/chartex" xmlns:cx8="http://schemas.microsoft.com/office/drawing/2016/5/14/chartex" xmlns:mc="http://schemas.openxmlformats.org/markup-compatibility/2006" xmlns:aink="http://schemas.microsoft.com/office/drawing/2016/ink" xmlns:am3d="http://schemas.microsoft.com/office/drawing/2017/model3d" xmlns:o="urn:schemas-microsoft-com:office:office" xmlns:oel="http://schemas.microsoft.com/office/2019/extlst" xmlns:r="http://schemas.openxmlformats.org/officeDocument/2006/relationships" xmlns:m="http://schemas.openxmlformats.org/officeDocument/2006/math" xmlns:v="urn:schemas-microsoft-com:vml" xmlns:wp14="http://schemas.microsoft.com/office/word/2010/wordprocessingDrawing" xmlns:wp="http://schemas.openxmlformats.org/drawingml/2006/wordprocessingDrawing" xmlns:w10="urn:schemas-microsoft-com:office:word" xmlns:w="http://schemas.openxmlformats.org/wordprocessingml/2006/main" xmlns:w14="http://schemas.microsoft.com/office/word/2010/wordml" xmlns:w15="http://schemas.microsoft.com/office/word/2012/wordml" xmlns:w16cex="http://schemas.microsoft.com/office/word/2018/wordml/cex" xmlns:w16cid="http://schemas.microsoft.com/office/word/2016/wordml/cid" xmlns:w16="http://schemas.microsoft.com/office/word/2018/wordml" xmlns:w16sdtdh="http://schemas.microsoft.com/office/word/2020/wordml/sdtdatahash" xmlns:w16se="http://schemas.microsoft.com/office/word/2015/wordml/symex" xmlns:wpg="http://schemas.microsoft.com/office/word/2010/wordprocessingGroup" xmlns:wpi="http://schemas.microsoft.com/office/word/2010/wordprocessingInk" xmlns:wne="http://schemas.microsoft.com/office/word/2006/wordml" xmlns:wps="http://schemas.microsoft.com/office/word/2010/wordprocessingShape" mc:Ignorable="w14 w15 w16se w16cid w16 w16cex w16sdtdh wp14">
+<w:endnotes xmlns:wpc="http://schemas.microsoft.com/office/word/2010/wordprocessingCanvas" xmlns:cx="http://schemas.microsoft.com/office/drawing/2014/chartex" xmlns:cx1="http://schemas.microsoft.com/office/drawing/2015/9/8/chartex" xmlns:cx2="http://schemas.microsoft.com/office/drawing/2015/10/21/chartex" xmlns:cx3="http://schemas.microsoft.com/office/drawing/2016/5/9/chartex" xmlns:cx4="http://schemas.microsoft.com/office/drawing/2016/5/10/chartex" xmlns:cx5="http://schemas.microsoft.com/office/drawing/2016/5/11/chartex" xmlns:cx6="http://schemas.microsoft.com/office/drawing/2016/5/12/chartex" xmlns:cx7="http://schemas.microsoft.com/office/drawing/2016/5/13/chartex" xmlns:cx8="http://schemas.microsoft.com/office/drawing/2016/5/14/chartex" xmlns:mc="http://schemas.openxmlformats.org/markup-compatibility/2006" xmlns:aink="http://schemas.microsoft.com/office/drawing/2016/ink" xmlns:am3d="http://schemas.microsoft.com/office/drawing/2017/model3d" xmlns:o="urn:schemas-microsoft-com:office:office" xmlns:oel="http://schemas.microsoft.com/office/2019/extlst" xmlns:r="http://schemas.openxmlformats.org/officeDocument/2006/relationships" xmlns:m="http://schemas.openxmlformats.org/officeDocument/2006/math" xmlns:v="urn:schemas-microsoft-com:vml" xmlns:wp14="http://schemas.microsoft.com/office/word/2010/wordprocessingDrawing" xmlns:wp="http://schemas.openxmlformats.org/drawingml/2006/wordprocessingDrawing" xmlns:w10="urn:schemas-microsoft-com:office:word" xmlns:w="http://schemas.openxmlformats.org/wordprocessingml/2006/main" xmlns:w14="http://schemas.microsoft.com/office/word/2010/wordml" xmlns:w15="http://schemas.microsoft.com/office/word/2012/wordml" xmlns:w16cex="http://schemas.microsoft.com/office/word/2018/wordml/cex" xmlns:w16cid="http://schemas.microsoft.com/office/word/2016/wordml/cid" xmlns:w16="http://schemas.microsoft.com/office/word/2018/wordml" xmlns:w16du="http://schemas.microsoft.com/office/word/2023/wordml/word16du" xmlns:w16sdtdh="http://schemas.microsoft.com/office/word/2020/wordml/sdtdatahash" xmlns:w16se="http://schemas.microsoft.com/office/word/2015/wordml/symex" xmlns:wpg="http://schemas.microsoft.com/office/word/2010/wordprocessingGroup" xmlns:wpi="http://schemas.microsoft.com/office/word/2010/wordprocessingInk" xmlns:wne="http://schemas.microsoft.com/office/word/2006/wordml" xmlns:wps="http://schemas.microsoft.com/office/word/2010/wordprocessingShape" mc:Ignorable="w14 w15 w16se w16cid w16 w16cex w16sdtdh w16du wp14">
   <w:endnote w:type="separator" w:id="-1">
     <w:p>
       <w:pPr>
@@ -1486,7 +1490,17 @@
 </file>
 
 <file path=word/footer1.xml><?xml version="1.0" encoding="utf-8"?>
-<w:ftr xmlns:wpc="http://schemas.microsoft.com/office/word/2010/wordprocessingCanvas" xmlns:cx="http://schemas.microsoft.com/office/drawing/2014/chartex" xmlns:cx1="http://schemas.microsoft.com/office/drawing/2015/9/8/chartex" xmlns:cx2="http://schemas.microsoft.com/office/drawing/2015/10/21/chartex" xmlns:cx3="http://schemas.microsoft.com/office/drawing/2016/5/9/chartex" xmlns:cx4="http://schemas.microsoft.com/office/drawing/2016/5/10/chartex" xmlns:cx5="http://schemas.microsoft.com/office/drawing/2016/5/11/chartex" xmlns:cx6="http://schemas.microsoft.com/office/drawing/2016/5/12/chartex" xmlns:cx7="http://schemas.microsoft.com/office/drawing/2016/5/13/chartex" xmlns:cx8="http://schemas.microsoft.com/office/drawing/2016/5/14/chartex" xmlns:mc="http://schemas.openxmlformats.org/markup-compatibility/2006" xmlns:aink="http://schemas.microsoft.com/office/drawing/2016/ink" xmlns:am3d="http://schemas.microsoft.com/office/drawing/2017/model3d" xmlns:o="urn:schemas-microsoft-com:office:office" xmlns:oel="http://schemas.microsoft.com/office/2019/extlst" xmlns:r="http://schemas.openxmlformats.org/officeDocument/2006/relationships" xmlns:m="http://schemas.openxmlformats.org/officeDocument/2006/math" xmlns:v="urn:schemas-microsoft-com:vml" xmlns:wp14="http://schemas.microsoft.com/office/word/2010/wordprocessingDrawing" xmlns:wp="http://schemas.openxmlformats.org/drawingml/2006/wordprocessingDrawing" xmlns:w10="urn:schemas-microsoft-com:office:word" xmlns:w="http://schemas.openxmlformats.org/wordprocessingml/2006/main" xmlns:w14="http://schemas.microsoft.com/office/word/2010/wordml" xmlns:w15="http://schemas.microsoft.com/office/word/2012/wordml" xmlns:w16cex="http://schemas.microsoft.com/office/word/2018/wordml/cex" xmlns:w16cid="http://schemas.microsoft.com/office/word/2016/wordml/cid" xmlns:w16="http://schemas.microsoft.com/office/word/2018/wordml" xmlns:w16sdtdh="http://schemas.microsoft.com/office/word/2020/wordml/sdtdatahash" xmlns:w16se="http://schemas.microsoft.com/office/word/2015/wordml/symex" xmlns:wpg="http://schemas.microsoft.com/office/word/2010/wordprocessingGroup" xmlns:wpi="http://schemas.microsoft.com/office/word/2010/wordprocessingInk" xmlns:wne="http://schemas.microsoft.com/office/word/2006/wordml" xmlns:wps="http://schemas.microsoft.com/office/word/2010/wordprocessingShape" mc:Ignorable="w14 w15 w16se w16cid w16 w16cex w16sdtdh wp14">
+<w:ftr xmlns:wpc="http://schemas.microsoft.com/office/word/2010/wordprocessingCanvas" xmlns:cx="http://schemas.microsoft.com/office/drawing/2014/chartex" xmlns:cx1="http://schemas.microsoft.com/office/drawing/2015/9/8/chartex" xmlns:cx2="http://schemas.microsoft.com/office/drawing/2015/10/21/chartex" xmlns:cx3="http://schemas.microsoft.com/office/drawing/2016/5/9/chartex" xmlns:cx4="http://schemas.microsoft.com/office/drawing/2016/5/10/chartex" xmlns:cx5="http://schemas.microsoft.com/office/drawing/2016/5/11/chartex" xmlns:cx6="http://schemas.microsoft.com/office/drawing/2016/5/12/chartex" xmlns:cx7="http://schemas.microsoft.com/office/drawing/2016/5/13/chartex" xmlns:cx8="http://schemas.microsoft.com/office/drawing/2016/5/14/chartex" xmlns:mc="http://schemas.openxmlformats.org/markup-compatibility/2006" xmlns:aink="http://schemas.microsoft.com/office/drawing/2016/ink" xmlns:am3d="http://schemas.microsoft.com/office/drawing/2017/model3d" xmlns:o="urn:schemas-microsoft-com:office:office" xmlns:oel="http://schemas.microsoft.com/office/2019/extlst" xmlns:r="http://schemas.openxmlformats.org/officeDocument/2006/relationships" xmlns:m="http://schemas.openxmlformats.org/officeDocument/2006/math" xmlns:v="urn:schemas-microsoft-com:vml" xmlns:wp14="http://schemas.microsoft.com/office/word/2010/wordprocessingDrawing" xmlns:wp="http://schemas.openxmlformats.org/drawingml/2006/wordprocessingDrawing" xmlns:w10="urn:schemas-microsoft-com:office:word" xmlns:w="http://schemas.openxmlformats.org/wordprocessingml/2006/main" xmlns:w14="http://schemas.microsoft.com/office/word/2010/wordml" xmlns:w15="http://schemas.microsoft.com/office/word/2012/wordml" xmlns:w16cex="http://schemas.microsoft.com/office/word/2018/wordml/cex" xmlns:w16cid="http://schemas.microsoft.com/office/word/2016/wordml/cid" xmlns:w16="http://schemas.microsoft.com/office/word/2018/wordml" xmlns:w16du="http://schemas.microsoft.com/office/word/2023/wordml/word16du" xmlns:w16sdtdh="http://schemas.microsoft.com/office/word/2020/wordml/sdtdatahash" xmlns:w16se="http://schemas.microsoft.com/office/word/2015/wordml/symex" xmlns:wpg="http://schemas.microsoft.com/office/word/2010/wordprocessingGroup" xmlns:wpi="http://schemas.microsoft.com/office/word/2010/wordprocessingInk" xmlns:wne="http://schemas.microsoft.com/office/word/2006/wordml" xmlns:wps="http://schemas.microsoft.com/office/word/2010/wordprocessingShape" mc:Ignorable="w14 w15 w16se w16cid w16 w16cex w16sdtdh w16du wp14">
+  <w:p>
+    <w:pPr>
+      <w:pStyle w:val="Footer"/>
+    </w:pPr>
+  </w:p>
+</w:ftr>
+</file>
+
+<file path=word/footer2.xml><?xml version="1.0" encoding="utf-8"?>
+<w:ftr xmlns:wpc="http://schemas.microsoft.com/office/word/2010/wordprocessingCanvas" xmlns:cx="http://schemas.microsoft.com/office/drawing/2014/chartex" xmlns:cx1="http://schemas.microsoft.com/office/drawing/2015/9/8/chartex" xmlns:cx2="http://schemas.microsoft.com/office/drawing/2015/10/21/chartex" xmlns:cx3="http://schemas.microsoft.com/office/drawing/2016/5/9/chartex" xmlns:cx4="http://schemas.microsoft.com/office/drawing/2016/5/10/chartex" xmlns:cx5="http://schemas.microsoft.com/office/drawing/2016/5/11/chartex" xmlns:cx6="http://schemas.microsoft.com/office/drawing/2016/5/12/chartex" xmlns:cx7="http://schemas.microsoft.com/office/drawing/2016/5/13/chartex" xmlns:cx8="http://schemas.microsoft.com/office/drawing/2016/5/14/chartex" xmlns:mc="http://schemas.openxmlformats.org/markup-compatibility/2006" xmlns:aink="http://schemas.microsoft.com/office/drawing/2016/ink" xmlns:am3d="http://schemas.microsoft.com/office/drawing/2017/model3d" xmlns:o="urn:schemas-microsoft-com:office:office" xmlns:oel="http://schemas.microsoft.com/office/2019/extlst" xmlns:r="http://schemas.openxmlformats.org/officeDocument/2006/relationships" xmlns:m="http://schemas.openxmlformats.org/officeDocument/2006/math" xmlns:v="urn:schemas-microsoft-com:vml" xmlns:wp14="http://schemas.microsoft.com/office/word/2010/wordprocessingDrawing" xmlns:wp="http://schemas.openxmlformats.org/drawingml/2006/wordprocessingDrawing" xmlns:w10="urn:schemas-microsoft-com:office:word" xmlns:w="http://schemas.openxmlformats.org/wordprocessingml/2006/main" xmlns:w14="http://schemas.microsoft.com/office/word/2010/wordml" xmlns:w15="http://schemas.microsoft.com/office/word/2012/wordml" xmlns:w16cex="http://schemas.microsoft.com/office/word/2018/wordml/cex" xmlns:w16cid="http://schemas.microsoft.com/office/word/2016/wordml/cid" xmlns:w16="http://schemas.microsoft.com/office/word/2018/wordml" xmlns:w16du="http://schemas.microsoft.com/office/word/2023/wordml/word16du" xmlns:w16sdtdh="http://schemas.microsoft.com/office/word/2020/wordml/sdtdatahash" xmlns:w16se="http://schemas.microsoft.com/office/word/2015/wordml/symex" xmlns:wpg="http://schemas.microsoft.com/office/word/2010/wordprocessingGroup" xmlns:wpi="http://schemas.microsoft.com/office/word/2010/wordprocessingInk" xmlns:wne="http://schemas.microsoft.com/office/word/2006/wordml" xmlns:wps="http://schemas.microsoft.com/office/word/2010/wordprocessingShape" mc:Ignorable="w14 w15 w16se w16cid w16 w16cex w16sdtdh w16du wp14">
   <w:p>
     <w:pPr>
       <w:pStyle w:val="Footer"/>
@@ -1500,14 +1514,66 @@
         <w:i/>
         <w:iCs/>
       </w:rPr>
-      <w:t>Version 1.0 du 22/01/2024</w:t>
+      <w:t>Version 1.</w:t>
+    </w:r>
+    <w:r>
+      <w:rPr>
+        <w:i/>
+        <w:iCs/>
+      </w:rPr>
+      <w:t>1</w:t>
+    </w:r>
+    <w:r>
+      <w:rPr>
+        <w:i/>
+        <w:iCs/>
+      </w:rPr>
+      <w:t xml:space="preserve"> du </w:t>
+    </w:r>
+    <w:r>
+      <w:rPr>
+        <w:i/>
+        <w:iCs/>
+      </w:rPr>
+      <w:t>07</w:t>
+    </w:r>
+    <w:r>
+      <w:rPr>
+        <w:i/>
+        <w:iCs/>
+      </w:rPr>
+      <w:t>/</w:t>
+    </w:r>
+    <w:r>
+      <w:rPr>
+        <w:i/>
+        <w:iCs/>
+      </w:rPr>
+      <w:t>1</w:t>
+    </w:r>
+    <w:r>
+      <w:rPr>
+        <w:i/>
+        <w:iCs/>
+      </w:rPr>
+      <w:t>1/2024</w:t>
     </w:r>
   </w:p>
 </w:ftr>
 </file>
 
+<file path=word/footer3.xml><?xml version="1.0" encoding="utf-8"?>
+<w:ftr xmlns:wpc="http://schemas.microsoft.com/office/word/2010/wordprocessingCanvas" xmlns:cx="http://schemas.microsoft.com/office/drawing/2014/chartex" xmlns:cx1="http://schemas.microsoft.com/office/drawing/2015/9/8/chartex" xmlns:cx2="http://schemas.microsoft.com/office/drawing/2015/10/21/chartex" xmlns:cx3="http://schemas.microsoft.com/office/drawing/2016/5/9/chartex" xmlns:cx4="http://schemas.microsoft.com/office/drawing/2016/5/10/chartex" xmlns:cx5="http://schemas.microsoft.com/office/drawing/2016/5/11/chartex" xmlns:cx6="http://schemas.microsoft.com/office/drawing/2016/5/12/chartex" xmlns:cx7="http://schemas.microsoft.com/office/drawing/2016/5/13/chartex" xmlns:cx8="http://schemas.microsoft.com/office/drawing/2016/5/14/chartex" xmlns:mc="http://schemas.openxmlformats.org/markup-compatibility/2006" xmlns:aink="http://schemas.microsoft.com/office/drawing/2016/ink" xmlns:am3d="http://schemas.microsoft.com/office/drawing/2017/model3d" xmlns:o="urn:schemas-microsoft-com:office:office" xmlns:oel="http://schemas.microsoft.com/office/2019/extlst" xmlns:r="http://schemas.openxmlformats.org/officeDocument/2006/relationships" xmlns:m="http://schemas.openxmlformats.org/officeDocument/2006/math" xmlns:v="urn:schemas-microsoft-com:vml" xmlns:wp14="http://schemas.microsoft.com/office/word/2010/wordprocessingDrawing" xmlns:wp="http://schemas.openxmlformats.org/drawingml/2006/wordprocessingDrawing" xmlns:w10="urn:schemas-microsoft-com:office:word" xmlns:w="http://schemas.openxmlformats.org/wordprocessingml/2006/main" xmlns:w14="http://schemas.microsoft.com/office/word/2010/wordml" xmlns:w15="http://schemas.microsoft.com/office/word/2012/wordml" xmlns:w16cex="http://schemas.microsoft.com/office/word/2018/wordml/cex" xmlns:w16cid="http://schemas.microsoft.com/office/word/2016/wordml/cid" xmlns:w16="http://schemas.microsoft.com/office/word/2018/wordml" xmlns:w16du="http://schemas.microsoft.com/office/word/2023/wordml/word16du" xmlns:w16sdtdh="http://schemas.microsoft.com/office/word/2020/wordml/sdtdatahash" xmlns:w16se="http://schemas.microsoft.com/office/word/2015/wordml/symex" xmlns:wpg="http://schemas.microsoft.com/office/word/2010/wordprocessingGroup" xmlns:wpi="http://schemas.microsoft.com/office/word/2010/wordprocessingInk" xmlns:wne="http://schemas.microsoft.com/office/word/2006/wordml" xmlns:wps="http://schemas.microsoft.com/office/word/2010/wordprocessingShape" mc:Ignorable="w14 w15 w16se w16cid w16 w16cex w16sdtdh w16du wp14">
+  <w:p>
+    <w:pPr>
+      <w:pStyle w:val="Footer"/>
+    </w:pPr>
+  </w:p>
+</w:ftr>
+</file>
+
 <file path=word/footnotes.xml><?xml version="1.0" encoding="utf-8"?>
-<w:footnotes xmlns:wpc="http://schemas.microsoft.com/office/word/2010/wordprocessingCanvas" xmlns:cx="http://schemas.microsoft.com/office/drawing/2014/chartex" xmlns:cx1="http://schemas.microsoft.com/office/drawing/2015/9/8/chartex" xmlns:cx2="http://schemas.microsoft.com/office/drawing/2015/10/21/chartex" xmlns:cx3="http://schemas.microsoft.com/office/drawing/2016/5/9/chartex" xmlns:cx4="http://schemas.microsoft.com/office/drawing/2016/5/10/chartex" xmlns:cx5="http://schemas.microsoft.com/office/drawing/2016/5/11/chartex" xmlns:cx6="http://schemas.microsoft.com/office/drawing/2016/5/12/chartex" xmlns:cx7="http://schemas.microsoft.com/office/drawing/2016/5/13/chartex" xmlns:cx8="http://schemas.microsoft.com/office/drawing/2016/5/14/chartex" xmlns:mc="http://schemas.openxmlformats.org/markup-compatibility/2006" xmlns:aink="http://schemas.microsoft.com/office/drawing/2016/ink" xmlns:am3d="http://schemas.microsoft.com/office/drawing/2017/model3d" xmlns:o="urn:schemas-microsoft-com:office:office" xmlns:oel="http://schemas.microsoft.com/office/2019/extlst" xmlns:r="http://schemas.openxmlformats.org/officeDocument/2006/relationships" xmlns:m="http://schemas.openxmlformats.org/officeDocument/2006/math" xmlns:v="urn:schemas-microsoft-com:vml" xmlns:wp14="http://schemas.microsoft.com/office/word/2010/wordprocessingDrawing" xmlns:wp="http://schemas.openxmlformats.org/drawingml/2006/wordprocessingDrawing" xmlns:w10="urn:schemas-microsoft-com:office:word" xmlns:w="http://schemas.openxmlformats.org/wordprocessingml/2006/main" xmlns:w14="http://schemas.microsoft.com/office/word/2010/wordml" xmlns:w15="http://schemas.microsoft.com/office/word/2012/wordml" xmlns:w16cex="http://schemas.microsoft.com/office/word/2018/wordml/cex" xmlns:w16cid="http://schemas.microsoft.com/office/word/2016/wordml/cid" xmlns:w16="http://schemas.microsoft.com/office/word/2018/wordml" xmlns:w16sdtdh="http://schemas.microsoft.com/office/word/2020/wordml/sdtdatahash" xmlns:w16se="http://schemas.microsoft.com/office/word/2015/wordml/symex" xmlns:wpg="http://schemas.microsoft.com/office/word/2010/wordprocessingGroup" xmlns:wpi="http://schemas.microsoft.com/office/word/2010/wordprocessingInk" xmlns:wne="http://schemas.microsoft.com/office/word/2006/wordml" xmlns:wps="http://schemas.microsoft.com/office/word/2010/wordprocessingShape" mc:Ignorable="w14 w15 w16se w16cid w16 w16cex w16sdtdh wp14">
+<w:footnotes xmlns:wpc="http://schemas.microsoft.com/office/word/2010/wordprocessingCanvas" xmlns:cx="http://schemas.microsoft.com/office/drawing/2014/chartex" xmlns:cx1="http://schemas.microsoft.com/office/drawing/2015/9/8/chartex" xmlns:cx2="http://schemas.microsoft.com/office/drawing/2015/10/21/chartex" xmlns:cx3="http://schemas.microsoft.com/office/drawing/2016/5/9/chartex" xmlns:cx4="http://schemas.microsoft.com/office/drawing/2016/5/10/chartex" xmlns:cx5="http://schemas.microsoft.com/office/drawing/2016/5/11/chartex" xmlns:cx6="http://schemas.microsoft.com/office/drawing/2016/5/12/chartex" xmlns:cx7="http://schemas.microsoft.com/office/drawing/2016/5/13/chartex" xmlns:cx8="http://schemas.microsoft.com/office/drawing/2016/5/14/chartex" xmlns:mc="http://schemas.openxmlformats.org/markup-compatibility/2006" xmlns:aink="http://schemas.microsoft.com/office/drawing/2016/ink" xmlns:am3d="http://schemas.microsoft.com/office/drawing/2017/model3d" xmlns:o="urn:schemas-microsoft-com:office:office" xmlns:oel="http://schemas.microsoft.com/office/2019/extlst" xmlns:r="http://schemas.openxmlformats.org/officeDocument/2006/relationships" xmlns:m="http://schemas.openxmlformats.org/officeDocument/2006/math" xmlns:v="urn:schemas-microsoft-com:vml" xmlns:wp14="http://schemas.microsoft.com/office/word/2010/wordprocessingDrawing" xmlns:wp="http://schemas.openxmlformats.org/drawingml/2006/wordprocessingDrawing" xmlns:w10="urn:schemas-microsoft-com:office:word" xmlns:w="http://schemas.openxmlformats.org/wordprocessingml/2006/main" xmlns:w14="http://schemas.microsoft.com/office/word/2010/wordml" xmlns:w15="http://schemas.microsoft.com/office/word/2012/wordml" xmlns:w16cex="http://schemas.microsoft.com/office/word/2018/wordml/cex" xmlns:w16cid="http://schemas.microsoft.com/office/word/2016/wordml/cid" xmlns:w16="http://schemas.microsoft.com/office/word/2018/wordml" xmlns:w16du="http://schemas.microsoft.com/office/word/2023/wordml/word16du" xmlns:w16sdtdh="http://schemas.microsoft.com/office/word/2020/wordml/sdtdatahash" xmlns:w16se="http://schemas.microsoft.com/office/word/2015/wordml/symex" xmlns:wpg="http://schemas.microsoft.com/office/word/2010/wordprocessingGroup" xmlns:wpi="http://schemas.microsoft.com/office/word/2010/wordprocessingInk" xmlns:wne="http://schemas.microsoft.com/office/word/2006/wordml" xmlns:wps="http://schemas.microsoft.com/office/word/2010/wordprocessingShape" mc:Ignorable="w14 w15 w16se w16cid w16 w16cex w16sdtdh w16du wp14">
   <w:footnote w:type="separator" w:id="-1">
     <w:p>
       <w:pPr>
@@ -1532,7 +1598,17 @@
 </file>
 
 <file path=word/header1.xml><?xml version="1.0" encoding="utf-8"?>
-<w:hdr xmlns:wpc="http://schemas.microsoft.com/office/word/2010/wordprocessingCanvas" xmlns:cx="http://schemas.microsoft.com/office/drawing/2014/chartex" xmlns:cx1="http://schemas.microsoft.com/office/drawing/2015/9/8/chartex" xmlns:cx2="http://schemas.microsoft.com/office/drawing/2015/10/21/chartex" xmlns:cx3="http://schemas.microsoft.com/office/drawing/2016/5/9/chartex" xmlns:cx4="http://schemas.microsoft.com/office/drawing/2016/5/10/chartex" xmlns:cx5="http://schemas.microsoft.com/office/drawing/2016/5/11/chartex" xmlns:cx6="http://schemas.microsoft.com/office/drawing/2016/5/12/chartex" xmlns:cx7="http://schemas.microsoft.com/office/drawing/2016/5/13/chartex" xmlns:cx8="http://schemas.microsoft.com/office/drawing/2016/5/14/chartex" xmlns:mc="http://schemas.openxmlformats.org/markup-compatibility/2006" xmlns:aink="http://schemas.microsoft.com/office/drawing/2016/ink" xmlns:am3d="http://schemas.microsoft.com/office/drawing/2017/model3d" xmlns:o="urn:schemas-microsoft-com:office:office" xmlns:oel="http://schemas.microsoft.com/office/2019/extlst" xmlns:r="http://schemas.openxmlformats.org/officeDocument/2006/relationships" xmlns:m="http://schemas.openxmlformats.org/officeDocument/2006/math" xmlns:v="urn:schemas-microsoft-com:vml" xmlns:wp14="http://schemas.microsoft.com/office/word/2010/wordprocessingDrawing" xmlns:wp="http://schemas.openxmlformats.org/drawingml/2006/wordprocessingDrawing" xmlns:w10="urn:schemas-microsoft-com:office:word" xmlns:w="http://schemas.openxmlformats.org/wordprocessingml/2006/main" xmlns:w14="http://schemas.microsoft.com/office/word/2010/wordml" xmlns:w15="http://schemas.microsoft.com/office/word/2012/wordml" xmlns:w16cex="http://schemas.microsoft.com/office/word/2018/wordml/cex" xmlns:w16cid="http://schemas.microsoft.com/office/word/2016/wordml/cid" xmlns:w16="http://schemas.microsoft.com/office/word/2018/wordml" xmlns:w16sdtdh="http://schemas.microsoft.com/office/word/2020/wordml/sdtdatahash" xmlns:w16se="http://schemas.microsoft.com/office/word/2015/wordml/symex" xmlns:wpg="http://schemas.microsoft.com/office/word/2010/wordprocessingGroup" xmlns:wpi="http://schemas.microsoft.com/office/word/2010/wordprocessingInk" xmlns:wne="http://schemas.microsoft.com/office/word/2006/wordml" xmlns:wps="http://schemas.microsoft.com/office/word/2010/wordprocessingShape" mc:Ignorable="w14 w15 w16se w16cid w16 w16cex w16sdtdh wp14">
+<w:hdr xmlns:wpc="http://schemas.microsoft.com/office/word/2010/wordprocessingCanvas" xmlns:cx="http://schemas.microsoft.com/office/drawing/2014/chartex" xmlns:cx1="http://schemas.microsoft.com/office/drawing/2015/9/8/chartex" xmlns:cx2="http://schemas.microsoft.com/office/drawing/2015/10/21/chartex" xmlns:cx3="http://schemas.microsoft.com/office/drawing/2016/5/9/chartex" xmlns:cx4="http://schemas.microsoft.com/office/drawing/2016/5/10/chartex" xmlns:cx5="http://schemas.microsoft.com/office/drawing/2016/5/11/chartex" xmlns:cx6="http://schemas.microsoft.com/office/drawing/2016/5/12/chartex" xmlns:cx7="http://schemas.microsoft.com/office/drawing/2016/5/13/chartex" xmlns:cx8="http://schemas.microsoft.com/office/drawing/2016/5/14/chartex" xmlns:mc="http://schemas.openxmlformats.org/markup-compatibility/2006" xmlns:aink="http://schemas.microsoft.com/office/drawing/2016/ink" xmlns:am3d="http://schemas.microsoft.com/office/drawing/2017/model3d" xmlns:o="urn:schemas-microsoft-com:office:office" xmlns:oel="http://schemas.microsoft.com/office/2019/extlst" xmlns:r="http://schemas.openxmlformats.org/officeDocument/2006/relationships" xmlns:m="http://schemas.openxmlformats.org/officeDocument/2006/math" xmlns:v="urn:schemas-microsoft-com:vml" xmlns:wp14="http://schemas.microsoft.com/office/word/2010/wordprocessingDrawing" xmlns:wp="http://schemas.openxmlformats.org/drawingml/2006/wordprocessingDrawing" xmlns:w10="urn:schemas-microsoft-com:office:word" xmlns:w="http://schemas.openxmlformats.org/wordprocessingml/2006/main" xmlns:w14="http://schemas.microsoft.com/office/word/2010/wordml" xmlns:w15="http://schemas.microsoft.com/office/word/2012/wordml" xmlns:w16cex="http://schemas.microsoft.com/office/word/2018/wordml/cex" xmlns:w16cid="http://schemas.microsoft.com/office/word/2016/wordml/cid" xmlns:w16="http://schemas.microsoft.com/office/word/2018/wordml" xmlns:w16du="http://schemas.microsoft.com/office/word/2023/wordml/word16du" xmlns:w16sdtdh="http://schemas.microsoft.com/office/word/2020/wordml/sdtdatahash" xmlns:w16se="http://schemas.microsoft.com/office/word/2015/wordml/symex" xmlns:wpg="http://schemas.microsoft.com/office/word/2010/wordprocessingGroup" xmlns:wpi="http://schemas.microsoft.com/office/word/2010/wordprocessingInk" xmlns:wne="http://schemas.microsoft.com/office/word/2006/wordml" xmlns:wps="http://schemas.microsoft.com/office/word/2010/wordprocessingShape" mc:Ignorable="w14 w15 w16se w16cid w16 w16cex w16sdtdh w16du wp14">
+  <w:p>
+    <w:pPr>
+      <w:pStyle w:val="Header"/>
+    </w:pPr>
+  </w:p>
+</w:hdr>
+</file>
+
+<file path=word/header2.xml><?xml version="1.0" encoding="utf-8"?>
+<w:hdr xmlns:wpc="http://schemas.microsoft.com/office/word/2010/wordprocessingCanvas" xmlns:cx="http://schemas.microsoft.com/office/drawing/2014/chartex" xmlns:cx1="http://schemas.microsoft.com/office/drawing/2015/9/8/chartex" xmlns:cx2="http://schemas.microsoft.com/office/drawing/2015/10/21/chartex" xmlns:cx3="http://schemas.microsoft.com/office/drawing/2016/5/9/chartex" xmlns:cx4="http://schemas.microsoft.com/office/drawing/2016/5/10/chartex" xmlns:cx5="http://schemas.microsoft.com/office/drawing/2016/5/11/chartex" xmlns:cx6="http://schemas.microsoft.com/office/drawing/2016/5/12/chartex" xmlns:cx7="http://schemas.microsoft.com/office/drawing/2016/5/13/chartex" xmlns:cx8="http://schemas.microsoft.com/office/drawing/2016/5/14/chartex" xmlns:mc="http://schemas.openxmlformats.org/markup-compatibility/2006" xmlns:aink="http://schemas.microsoft.com/office/drawing/2016/ink" xmlns:am3d="http://schemas.microsoft.com/office/drawing/2017/model3d" xmlns:o="urn:schemas-microsoft-com:office:office" xmlns:oel="http://schemas.microsoft.com/office/2019/extlst" xmlns:r="http://schemas.openxmlformats.org/officeDocument/2006/relationships" xmlns:m="http://schemas.openxmlformats.org/officeDocument/2006/math" xmlns:v="urn:schemas-microsoft-com:vml" xmlns:wp14="http://schemas.microsoft.com/office/word/2010/wordprocessingDrawing" xmlns:wp="http://schemas.openxmlformats.org/drawingml/2006/wordprocessingDrawing" xmlns:w10="urn:schemas-microsoft-com:office:word" xmlns:w="http://schemas.openxmlformats.org/wordprocessingml/2006/main" xmlns:w14="http://schemas.microsoft.com/office/word/2010/wordml" xmlns:w15="http://schemas.microsoft.com/office/word/2012/wordml" xmlns:w16cex="http://schemas.microsoft.com/office/word/2018/wordml/cex" xmlns:w16cid="http://schemas.microsoft.com/office/word/2016/wordml/cid" xmlns:w16="http://schemas.microsoft.com/office/word/2018/wordml" xmlns:w16du="http://schemas.microsoft.com/office/word/2023/wordml/word16du" xmlns:w16sdtdh="http://schemas.microsoft.com/office/word/2020/wordml/sdtdatahash" xmlns:w16se="http://schemas.microsoft.com/office/word/2015/wordml/symex" xmlns:wpg="http://schemas.microsoft.com/office/word/2010/wordprocessingGroup" xmlns:wpi="http://schemas.microsoft.com/office/word/2010/wordprocessingInk" xmlns:wne="http://schemas.microsoft.com/office/word/2006/wordml" xmlns:wps="http://schemas.microsoft.com/office/word/2010/wordprocessingShape" mc:Ignorable="w14 w15 w16se w16cid w16 w16cex w16sdtdh w16du wp14">
   <w:p>
     <w:pPr>
       <w:pStyle w:val="Header"/>
@@ -1540,15 +1616,13 @@
     </w:pPr>
     <w:r>
       <w:rPr>
-        <w:i/>
-        <w:iCs/>
         <w:noProof/>
       </w:rPr>
       <w:drawing>
-        <wp:inline distT="0" distB="0" distL="0" distR="0" wp14:anchorId="5A66B72C" wp14:editId="318DFAFC">
-          <wp:extent cx="971550" cy="431800"/>
-          <wp:effectExtent l="0" t="0" r="6350" b="0"/>
-          <wp:docPr id="323173635" name="Graphic 1"/>
+        <wp:inline distT="0" distB="0" distL="0" distR="0" wp14:anchorId="79ACE3E7" wp14:editId="43478E4D">
+          <wp:extent cx="720000" cy="720000"/>
+          <wp:effectExtent l="0" t="0" r="4445" b="4445"/>
+          <wp:docPr id="677849065" name="Graphic 1"/>
           <wp:cNvGraphicFramePr>
             <a:graphicFrameLocks xmlns:a="http://schemas.openxmlformats.org/drawingml/2006/main" noChangeAspect="1"/>
           </wp:cNvGraphicFramePr>
@@ -1556,15 +1630,12 @@
             <a:graphicData uri="http://schemas.openxmlformats.org/drawingml/2006/picture">
               <pic:pic xmlns:pic="http://schemas.openxmlformats.org/drawingml/2006/picture">
                 <pic:nvPicPr>
-                  <pic:cNvPr id="323173635" name="Graphic 323173635"/>
+                  <pic:cNvPr id="677849065" name="Graphic 677849065"/>
                   <pic:cNvPicPr/>
                 </pic:nvPicPr>
                 <pic:blipFill>
                   <a:blip r:embed="rId1">
                     <a:extLst>
-                      <a:ext uri="{28A0092B-C50C-407E-A947-70E740481C1C}">
-                        <a14:useLocalDpi xmlns:a14="http://schemas.microsoft.com/office/drawing/2010/main" val="0"/>
-                      </a:ext>
                       <a:ext uri="{96DAC541-7B7A-43D3-8B79-37D633B846F1}">
                         <asvg:svgBlip xmlns:asvg="http://schemas.microsoft.com/office/drawing/2016/SVG/main" r:embed="rId2"/>
                       </a:ext>
@@ -1577,7 +1648,7 @@
                 <pic:spPr>
                   <a:xfrm>
                     <a:off x="0" y="0"/>
-                    <a:ext cx="976115" cy="433829"/>
+                    <a:ext cx="720000" cy="720000"/>
                   </a:xfrm>
                   <a:prstGeom prst="rect">
                     <a:avLst/>
@@ -1593,8 +1664,18 @@
 </w:hdr>
 </file>
 
+<file path=word/header3.xml><?xml version="1.0" encoding="utf-8"?>
+<w:hdr xmlns:wpc="http://schemas.microsoft.com/office/word/2010/wordprocessingCanvas" xmlns:cx="http://schemas.microsoft.com/office/drawing/2014/chartex" xmlns:cx1="http://schemas.microsoft.com/office/drawing/2015/9/8/chartex" xmlns:cx2="http://schemas.microsoft.com/office/drawing/2015/10/21/chartex" xmlns:cx3="http://schemas.microsoft.com/office/drawing/2016/5/9/chartex" xmlns:cx4="http://schemas.microsoft.com/office/drawing/2016/5/10/chartex" xmlns:cx5="http://schemas.microsoft.com/office/drawing/2016/5/11/chartex" xmlns:cx6="http://schemas.microsoft.com/office/drawing/2016/5/12/chartex" xmlns:cx7="http://schemas.microsoft.com/office/drawing/2016/5/13/chartex" xmlns:cx8="http://schemas.microsoft.com/office/drawing/2016/5/14/chartex" xmlns:mc="http://schemas.openxmlformats.org/markup-compatibility/2006" xmlns:aink="http://schemas.microsoft.com/office/drawing/2016/ink" xmlns:am3d="http://schemas.microsoft.com/office/drawing/2017/model3d" xmlns:o="urn:schemas-microsoft-com:office:office" xmlns:oel="http://schemas.microsoft.com/office/2019/extlst" xmlns:r="http://schemas.openxmlformats.org/officeDocument/2006/relationships" xmlns:m="http://schemas.openxmlformats.org/officeDocument/2006/math" xmlns:v="urn:schemas-microsoft-com:vml" xmlns:wp14="http://schemas.microsoft.com/office/word/2010/wordprocessingDrawing" xmlns:wp="http://schemas.openxmlformats.org/drawingml/2006/wordprocessingDrawing" xmlns:w10="urn:schemas-microsoft-com:office:word" xmlns:w="http://schemas.openxmlformats.org/wordprocessingml/2006/main" xmlns:w14="http://schemas.microsoft.com/office/word/2010/wordml" xmlns:w15="http://schemas.microsoft.com/office/word/2012/wordml" xmlns:w16cex="http://schemas.microsoft.com/office/word/2018/wordml/cex" xmlns:w16cid="http://schemas.microsoft.com/office/word/2016/wordml/cid" xmlns:w16="http://schemas.microsoft.com/office/word/2018/wordml" xmlns:w16du="http://schemas.microsoft.com/office/word/2023/wordml/word16du" xmlns:w16sdtdh="http://schemas.microsoft.com/office/word/2020/wordml/sdtdatahash" xmlns:w16se="http://schemas.microsoft.com/office/word/2015/wordml/symex" xmlns:wpg="http://schemas.microsoft.com/office/word/2010/wordprocessingGroup" xmlns:wpi="http://schemas.microsoft.com/office/word/2010/wordprocessingInk" xmlns:wne="http://schemas.microsoft.com/office/word/2006/wordml" xmlns:wps="http://schemas.microsoft.com/office/word/2010/wordprocessingShape" mc:Ignorable="w14 w15 w16se w16cid w16 w16cex w16sdtdh w16du wp14">
+  <w:p>
+    <w:pPr>
+      <w:pStyle w:val="Header"/>
+    </w:pPr>
+  </w:p>
+</w:hdr>
+</file>
+
 <file path=word/styles.xml><?xml version="1.0" encoding="utf-8"?>
-<w:styles xmlns:mc="http://schemas.openxmlformats.org/markup-compatibility/2006" xmlns:r="http://schemas.openxmlformats.org/officeDocument/2006/relationships" xmlns:w="http://schemas.openxmlformats.org/wordprocessingml/2006/main" xmlns:w14="http://schemas.microsoft.com/office/word/2010/wordml" xmlns:w15="http://schemas.microsoft.com/office/word/2012/wordml" xmlns:w16cex="http://schemas.microsoft.com/office/word/2018/wordml/cex" xmlns:w16cid="http://schemas.microsoft.com/office/word/2016/wordml/cid" xmlns:w16="http://schemas.microsoft.com/office/word/2018/wordml" xmlns:w16sdtdh="http://schemas.microsoft.com/office/word/2020/wordml/sdtdatahash" xmlns:w16se="http://schemas.microsoft.com/office/word/2015/wordml/symex" mc:Ignorable="w14 w15 w16se w16cid w16 w16cex w16sdtdh">
+<w:styles xmlns:mc="http://schemas.openxmlformats.org/markup-compatibility/2006" xmlns:r="http://schemas.openxmlformats.org/officeDocument/2006/relationships" xmlns:w="http://schemas.openxmlformats.org/wordprocessingml/2006/main" xmlns:w14="http://schemas.microsoft.com/office/word/2010/wordml" xmlns:w15="http://schemas.microsoft.com/office/word/2012/wordml" xmlns:w16cex="http://schemas.microsoft.com/office/word/2018/wordml/cex" xmlns:w16cid="http://schemas.microsoft.com/office/word/2016/wordml/cid" xmlns:w16="http://schemas.microsoft.com/office/word/2018/wordml" xmlns:w16du="http://schemas.microsoft.com/office/word/2023/wordml/word16du" xmlns:w16sdtdh="http://schemas.microsoft.com/office/word/2020/wordml/sdtdatahash" xmlns:w16se="http://schemas.microsoft.com/office/word/2015/wordml/symex" mc:Ignorable="w14 w15 w16se w16cid w16 w16cex w16sdtdh w16du">
   <w:docDefaults>
     <w:rPrDefault>
       <w:rPr>
@@ -2390,6 +2471,15 @@
 </file>
 
 <file path=customXml/item1.xml><?xml version="1.0" encoding="utf-8"?>
+<?mso-contentType ?>
+<FormTemplates xmlns="http://schemas.microsoft.com/sharepoint/v3/contenttype/forms">
+  <Display>DocumentLibraryForm</Display>
+  <Edit>DocumentLibraryForm</Edit>
+  <New>DocumentLibraryForm</New>
+</FormTemplates>
+</file>
+
+<file path=customXml/item2.xml><?xml version="1.0" encoding="utf-8"?>
 <ct:contentTypeSchema xmlns:ct="http://schemas.microsoft.com/office/2006/metadata/contentType" xmlns:ma="http://schemas.microsoft.com/office/2006/metadata/properties/metaAttributes" ct:_="" ma:_="" ma:contentTypeName="Document" ma:contentTypeID="0x010100DD4EFB9F7F3725419B1A5B97CF4B76F5" ma:contentTypeVersion="17" ma:contentTypeDescription="Crée un document." ma:contentTypeScope="" ma:versionID="559c0eec033e9e4a9499dbc074decfde">
   <xsd:schema xmlns:xsd="http://www.w3.org/2001/XMLSchema" xmlns:xs="http://www.w3.org/2001/XMLSchema" xmlns:p="http://schemas.microsoft.com/office/2006/metadata/properties" xmlns:ns2="13828562-ce22-4f11-a788-482536de5d23" xmlns:ns3="c59d4b01-bda2-4bd9-8046-555cee65206e" targetNamespace="http://schemas.microsoft.com/office/2006/metadata/properties" ma:root="true" ma:fieldsID="1aee475a2685657b283f9e532fb82a44" ns2:_="" ns3:_="">
     <xsd:import namespace="13828562-ce22-4f11-a788-482536de5d23"/>
@@ -2632,15 +2722,6 @@
 </ct:contentTypeSchema>
 </file>
 
-<file path=customXml/item2.xml><?xml version="1.0" encoding="utf-8"?>
-<?mso-contentType ?>
-<FormTemplates xmlns="http://schemas.microsoft.com/sharepoint/v3/contenttype/forms">
-  <Display>DocumentLibraryForm</Display>
-  <Edit>DocumentLibraryForm</Edit>
-  <New>DocumentLibraryForm</New>
-</FormTemplates>
-</file>
-
 <file path=customXml/item3.xml><?xml version="1.0" encoding="utf-8"?>
 <p:properties xmlns:p="http://schemas.microsoft.com/office/2006/metadata/properties" xmlns:xsi="http://www.w3.org/2001/XMLSchema-instance" xmlns:pc="http://schemas.microsoft.com/office/infopath/2007/PartnerControls">
   <documentManagement>
@@ -2653,6 +2734,14 @@
 </file>
 
 <file path=customXml/itemProps1.xml><?xml version="1.0" encoding="utf-8"?>
+<ds:datastoreItem xmlns:ds="http://schemas.openxmlformats.org/officeDocument/2006/customXml" ds:itemID="{E44A4448-17C7-4A40-BFE2-918B26048B59}">
+  <ds:schemaRefs>
+    <ds:schemaRef ds:uri="http://schemas.microsoft.com/sharepoint/v3/contenttype/forms"/>
+  </ds:schemaRefs>
+</ds:datastoreItem>
+</file>
+
+<file path=customXml/itemProps2.xml><?xml version="1.0" encoding="utf-8"?>
 <ds:datastoreItem xmlns:ds="http://schemas.openxmlformats.org/officeDocument/2006/customXml" ds:itemID="{FBCAB2F9-1F80-4715-939E-C57474233D6E}">
   <ds:schemaRefs>
     <ds:schemaRef ds:uri="http://schemas.microsoft.com/office/2006/metadata/contentType"/>
@@ -2671,14 +2760,6 @@
 </ds:datastoreItem>
 </file>
 
-<file path=customXml/itemProps2.xml><?xml version="1.0" encoding="utf-8"?>
-<ds:datastoreItem xmlns:ds="http://schemas.openxmlformats.org/officeDocument/2006/customXml" ds:itemID="{E44A4448-17C7-4A40-BFE2-918B26048B59}">
-  <ds:schemaRefs>
-    <ds:schemaRef ds:uri="http://schemas.microsoft.com/sharepoint/v3/contenttype/forms"/>
-  </ds:schemaRefs>
-</ds:datastoreItem>
-</file>
-
 <file path=customXml/itemProps3.xml><?xml version="1.0" encoding="utf-8"?>
 <ds:datastoreItem xmlns:ds="http://schemas.openxmlformats.org/officeDocument/2006/customXml" ds:itemID="{2B76E087-4D19-4431-92FC-3A922D738164}">
   <ds:schemaRefs>

</xml_diff>